<commit_message>
Update Suunnitelma.docx with new class information
</commit_message>
<xml_diff>
--- a/Documentation/Suunnitelma.docx
+++ b/Documentation/Suunnitelma.docx
@@ -134,6 +134,13 @@
     </w:p>
     <w:sdt>
       <w:sdtPr>
+        <w:rPr>
+          <w:rFonts w:asciiTheme="minorHAnsi" w:eastAsiaTheme="minorHAnsi" w:hAnsiTheme="minorHAnsi" w:cstheme="minorBidi"/>
+          <w:b w:val="0"/>
+          <w:color w:val="auto"/>
+          <w:sz w:val="24"/>
+          <w:szCs w:val="22"/>
+        </w:rPr>
         <w:id w:val="-969583306"/>
         <w:docPartObj>
           <w:docPartGallery w:val="Table of Contents"/>
@@ -142,18 +149,14 @@
       </w:sdtPr>
       <w:sdtEndPr>
         <w:rPr>
-          <w:rFonts w:asciiTheme="minorHAnsi" w:eastAsiaTheme="minorHAnsi" w:hAnsiTheme="minorHAnsi" w:cstheme="minorBidi"/>
           <w:bCs/>
           <w:noProof/>
-          <w:color w:val="auto"/>
-          <w:sz w:val="24"/>
-          <w:szCs w:val="22"/>
         </w:rPr>
       </w:sdtEndPr>
       <w:sdtContent>
         <w:p>
           <w:pPr>
-            <w:pStyle w:val="TOCHeading"/>
+            <w:pStyle w:val="Sisllysluettelonotsikko"/>
           </w:pPr>
           <w:r>
             <w:t>Sisällysluettelo</w:t>
@@ -161,7 +164,7 @@
         </w:p>
         <w:p>
           <w:pPr>
-            <w:pStyle w:val="TOC1"/>
+            <w:pStyle w:val="Sisluet1"/>
             <w:tabs>
               <w:tab w:val="left" w:pos="482"/>
               <w:tab w:val="right" w:leader="dot" w:pos="8324"/>
@@ -186,7 +189,7 @@
           <w:hyperlink w:anchor="_Toc445774840" w:history="1">
             <w:r>
               <w:rPr>
-                <w:rStyle w:val="Hyperlink"/>
+                <w:rStyle w:val="Hyperlinkki"/>
                 <w:noProof/>
               </w:rPr>
               <w:t>1</w:t>
@@ -203,7 +206,7 @@
             </w:r>
             <w:r>
               <w:rPr>
-                <w:rStyle w:val="Hyperlink"/>
+                <w:rStyle w:val="Hyperlinkki"/>
                 <w:noProof/>
               </w:rPr>
               <w:t>Sovelluksen yleiskuvaus</w:t>
@@ -260,7 +263,7 @@
         </w:p>
         <w:p>
           <w:pPr>
-            <w:pStyle w:val="TOC1"/>
+            <w:pStyle w:val="Sisluet1"/>
             <w:tabs>
               <w:tab w:val="left" w:pos="482"/>
               <w:tab w:val="right" w:leader="dot" w:pos="8324"/>
@@ -276,7 +279,7 @@
           <w:hyperlink w:anchor="_Toc445774841" w:history="1">
             <w:r>
               <w:rPr>
-                <w:rStyle w:val="Hyperlink"/>
+                <w:rStyle w:val="Hyperlinkki"/>
                 <w:noProof/>
               </w:rPr>
               <w:t>2</w:t>
@@ -293,7 +296,7 @@
             </w:r>
             <w:r>
               <w:rPr>
-                <w:rStyle w:val="Hyperlink"/>
+                <w:rStyle w:val="Hyperlinkki"/>
                 <w:noProof/>
               </w:rPr>
               <w:t>Kohdeyleisö</w:t>
@@ -350,7 +353,7 @@
         </w:p>
         <w:p>
           <w:pPr>
-            <w:pStyle w:val="TOC1"/>
+            <w:pStyle w:val="Sisluet1"/>
             <w:tabs>
               <w:tab w:val="left" w:pos="482"/>
               <w:tab w:val="right" w:leader="dot" w:pos="8324"/>
@@ -366,7 +369,7 @@
           <w:hyperlink w:anchor="_Toc445774842" w:history="1">
             <w:r>
               <w:rPr>
-                <w:rStyle w:val="Hyperlink"/>
+                <w:rStyle w:val="Hyperlinkki"/>
                 <w:noProof/>
               </w:rPr>
               <w:t>3</w:t>
@@ -383,7 +386,7 @@
             </w:r>
             <w:r>
               <w:rPr>
-                <w:rStyle w:val="Hyperlink"/>
+                <w:rStyle w:val="Hyperlinkki"/>
                 <w:noProof/>
               </w:rPr>
               <w:t>Käyttöympäristö ja käytetyt teknologiat</w:t>
@@ -440,7 +443,7 @@
         </w:p>
         <w:p>
           <w:pPr>
-            <w:pStyle w:val="TOC1"/>
+            <w:pStyle w:val="Sisluet1"/>
             <w:tabs>
               <w:tab w:val="left" w:pos="482"/>
               <w:tab w:val="right" w:leader="dot" w:pos="8324"/>
@@ -456,7 +459,7 @@
           <w:hyperlink w:anchor="_Toc445774843" w:history="1">
             <w:r>
               <w:rPr>
-                <w:rStyle w:val="Hyperlink"/>
+                <w:rStyle w:val="Hyperlinkki"/>
                 <w:noProof/>
               </w:rPr>
               <w:t>4</w:t>
@@ -473,7 +476,7 @@
             </w:r>
             <w:r>
               <w:rPr>
-                <w:rStyle w:val="Hyperlink"/>
+                <w:rStyle w:val="Hyperlinkki"/>
                 <w:noProof/>
               </w:rPr>
               <w:t>Rakennekaavio</w:t>
@@ -530,7 +533,7 @@
         </w:p>
         <w:p>
           <w:pPr>
-            <w:pStyle w:val="TOC1"/>
+            <w:pStyle w:val="Sisluet1"/>
             <w:tabs>
               <w:tab w:val="right" w:leader="dot" w:pos="8324"/>
             </w:tabs>
@@ -545,7 +548,7 @@
           <w:hyperlink w:anchor="_Toc445774844" w:history="1">
             <w:r>
               <w:rPr>
-                <w:rStyle w:val="Hyperlink"/>
+                <w:rStyle w:val="Hyperlinkki"/>
                 <w:noProof/>
               </w:rPr>
               <w:t>SpaceShooterGame</w:t>
@@ -602,7 +605,7 @@
         </w:p>
         <w:p>
           <w:pPr>
-            <w:pStyle w:val="TOC1"/>
+            <w:pStyle w:val="Sisluet1"/>
             <w:tabs>
               <w:tab w:val="right" w:leader="dot" w:pos="8324"/>
             </w:tabs>
@@ -617,7 +620,7 @@
           <w:hyperlink w:anchor="_Toc445774845" w:history="1">
             <w:r>
               <w:rPr>
-                <w:rStyle w:val="Hyperlink"/>
+                <w:rStyle w:val="Hyperlinkki"/>
                 <w:noProof/>
               </w:rPr>
               <w:t>AssetManager</w:t>
@@ -674,7 +677,7 @@
         </w:p>
         <w:p>
           <w:pPr>
-            <w:pStyle w:val="TOC1"/>
+            <w:pStyle w:val="Sisluet1"/>
             <w:tabs>
               <w:tab w:val="right" w:leader="dot" w:pos="8324"/>
             </w:tabs>
@@ -689,7 +692,7 @@
           <w:hyperlink w:anchor="_Toc445774846" w:history="1">
             <w:r>
               <w:rPr>
-                <w:rStyle w:val="Hyperlink"/>
+                <w:rStyle w:val="Hyperlinkki"/>
                 <w:noProof/>
               </w:rPr>
               <w:t>Session</w:t>
@@ -746,7 +749,7 @@
         </w:p>
         <w:p>
           <w:pPr>
-            <w:pStyle w:val="TOC1"/>
+            <w:pStyle w:val="Sisluet1"/>
             <w:tabs>
               <w:tab w:val="right" w:leader="dot" w:pos="8324"/>
             </w:tabs>
@@ -761,7 +764,7 @@
           <w:hyperlink w:anchor="_Toc445774847" w:history="1">
             <w:r>
               <w:rPr>
-                <w:rStyle w:val="Hyperlink"/>
+                <w:rStyle w:val="Hyperlinkki"/>
                 <w:noProof/>
               </w:rPr>
               <w:t>Level</w:t>
@@ -818,7 +821,7 @@
         </w:p>
         <w:p>
           <w:pPr>
-            <w:pStyle w:val="TOC1"/>
+            <w:pStyle w:val="Sisluet1"/>
             <w:tabs>
               <w:tab w:val="right" w:leader="dot" w:pos="8324"/>
             </w:tabs>
@@ -833,7 +836,7 @@
           <w:hyperlink w:anchor="_Toc445774848" w:history="1">
             <w:r>
               <w:rPr>
-                <w:rStyle w:val="Hyperlink"/>
+                <w:rStyle w:val="Hyperlinkki"/>
                 <w:noProof/>
               </w:rPr>
               <w:t>GameObject</w:t>
@@ -890,7 +893,7 @@
         </w:p>
         <w:p>
           <w:pPr>
-            <w:pStyle w:val="TOC1"/>
+            <w:pStyle w:val="Sisluet1"/>
             <w:tabs>
               <w:tab w:val="right" w:leader="dot" w:pos="8324"/>
             </w:tabs>
@@ -905,7 +908,7 @@
           <w:hyperlink w:anchor="_Toc445774849" w:history="1">
             <w:r>
               <w:rPr>
-                <w:rStyle w:val="Hyperlink"/>
+                <w:rStyle w:val="Hyperlinkki"/>
                 <w:noProof/>
               </w:rPr>
               <w:t>DynamicObject</w:t>
@@ -962,7 +965,7 @@
         </w:p>
         <w:p>
           <w:pPr>
-            <w:pStyle w:val="TOC1"/>
+            <w:pStyle w:val="Sisluet1"/>
             <w:tabs>
               <w:tab w:val="right" w:leader="dot" w:pos="8324"/>
             </w:tabs>
@@ -977,7 +980,7 @@
           <w:hyperlink w:anchor="_Toc445774850" w:history="1">
             <w:r>
               <w:rPr>
-                <w:rStyle w:val="Hyperlink"/>
+                <w:rStyle w:val="Hyperlinkki"/>
                 <w:noProof/>
               </w:rPr>
               <w:t>PlayerShip, Bullet, Asteroid</w:t>
@@ -1034,7 +1037,7 @@
         </w:p>
         <w:p>
           <w:pPr>
-            <w:pStyle w:val="TOC1"/>
+            <w:pStyle w:val="Sisluet1"/>
             <w:tabs>
               <w:tab w:val="right" w:leader="dot" w:pos="8324"/>
             </w:tabs>
@@ -1049,7 +1052,7 @@
           <w:hyperlink w:anchor="_Toc445774851" w:history="1">
             <w:r>
               <w:rPr>
-                <w:rStyle w:val="Hyperlink"/>
+                <w:rStyle w:val="Hyperlinkki"/>
                 <w:noProof/>
               </w:rPr>
               <w:t>Weapon, Machinegun</w:t>
@@ -1106,7 +1109,7 @@
         </w:p>
         <w:p>
           <w:pPr>
-            <w:pStyle w:val="TOC1"/>
+            <w:pStyle w:val="Sisluet1"/>
             <w:tabs>
               <w:tab w:val="right" w:leader="dot" w:pos="8324"/>
             </w:tabs>
@@ -1121,7 +1124,7 @@
           <w:hyperlink w:anchor="_Toc445774852" w:history="1">
             <w:r>
               <w:rPr>
-                <w:rStyle w:val="Hyperlink"/>
+                <w:rStyle w:val="Hyperlinkki"/>
                 <w:noProof/>
               </w:rPr>
               <w:t>Particle</w:t>
@@ -1178,7 +1181,7 @@
         </w:p>
         <w:p>
           <w:pPr>
-            <w:pStyle w:val="TOC1"/>
+            <w:pStyle w:val="Sisluet1"/>
             <w:tabs>
               <w:tab w:val="left" w:pos="482"/>
               <w:tab w:val="right" w:leader="dot" w:pos="8324"/>
@@ -1194,7 +1197,7 @@
           <w:hyperlink w:anchor="_Toc445774853" w:history="1">
             <w:r>
               <w:rPr>
-                <w:rStyle w:val="Hyperlink"/>
+                <w:rStyle w:val="Hyperlinkki"/>
                 <w:noProof/>
               </w:rPr>
               <w:t>5</w:t>
@@ -1211,7 +1214,7 @@
             </w:r>
             <w:r>
               <w:rPr>
-                <w:rStyle w:val="Hyperlink"/>
+                <w:rStyle w:val="Hyperlinkki"/>
                 <w:noProof/>
               </w:rPr>
               <w:t>Työnjako</w:t>
@@ -1268,7 +1271,7 @@
         </w:p>
         <w:p>
           <w:pPr>
-            <w:pStyle w:val="TOC1"/>
+            <w:pStyle w:val="Sisluet1"/>
             <w:tabs>
               <w:tab w:val="left" w:pos="482"/>
               <w:tab w:val="right" w:leader="dot" w:pos="8324"/>
@@ -1284,7 +1287,7 @@
           <w:hyperlink w:anchor="_Toc445774854" w:history="1">
             <w:r>
               <w:rPr>
-                <w:rStyle w:val="Hyperlink"/>
+                <w:rStyle w:val="Hyperlinkki"/>
                 <w:noProof/>
               </w:rPr>
               <w:t>6</w:t>
@@ -1301,7 +1304,7 @@
             </w:r>
             <w:r>
               <w:rPr>
-                <w:rStyle w:val="Hyperlink"/>
+                <w:rStyle w:val="Hyperlinkki"/>
                 <w:noProof/>
               </w:rPr>
               <w:t>Näyttösuunnitelmat, Mockups</w:t>
@@ -1375,7 +1378,7 @@
     </w:p>
     <w:p>
       <w:pPr>
-        <w:pStyle w:val="Heading1"/>
+        <w:pStyle w:val="Otsikko1"/>
       </w:pPr>
       <w:bookmarkStart w:id="0" w:name="_Toc445774840"/>
       <w:r>
@@ -1391,7 +1394,7 @@
     </w:p>
     <w:p>
       <w:pPr>
-        <w:pStyle w:val="ListParagraph"/>
+        <w:pStyle w:val="Luettelokappale"/>
         <w:numPr>
           <w:ilvl w:val="0"/>
           <w:numId w:val="12"/>
@@ -1403,7 +1406,7 @@
     </w:p>
     <w:p>
       <w:pPr>
-        <w:pStyle w:val="ListParagraph"/>
+        <w:pStyle w:val="Luettelokappale"/>
         <w:numPr>
           <w:ilvl w:val="0"/>
           <w:numId w:val="12"/>
@@ -1415,7 +1418,7 @@
     </w:p>
     <w:p>
       <w:pPr>
-        <w:pStyle w:val="ListParagraph"/>
+        <w:pStyle w:val="Luettelokappale"/>
         <w:numPr>
           <w:ilvl w:val="0"/>
           <w:numId w:val="12"/>
@@ -1427,7 +1430,7 @@
     </w:p>
     <w:p>
       <w:pPr>
-        <w:pStyle w:val="ListParagraph"/>
+        <w:pStyle w:val="Luettelokappale"/>
         <w:numPr>
           <w:ilvl w:val="0"/>
           <w:numId w:val="12"/>
@@ -1444,7 +1447,7 @@
     </w:p>
     <w:p>
       <w:pPr>
-        <w:pStyle w:val="Heading1"/>
+        <w:pStyle w:val="Otsikko1"/>
       </w:pPr>
       <w:bookmarkStart w:id="1" w:name="_Toc445774841"/>
       <w:r>
@@ -1462,7 +1465,7 @@
     </w:p>
     <w:p>
       <w:pPr>
-        <w:pStyle w:val="Heading1"/>
+        <w:pStyle w:val="Otsikko1"/>
       </w:pPr>
       <w:bookmarkStart w:id="2" w:name="_Toc445774842"/>
       <w:r>
@@ -1475,7 +1478,7 @@
     </w:p>
     <w:p>
       <w:pPr>
-        <w:pStyle w:val="ListParagraph"/>
+        <w:pStyle w:val="Luettelokappale"/>
         <w:numPr>
           <w:ilvl w:val="0"/>
           <w:numId w:val="13"/>
@@ -1487,7 +1490,7 @@
     </w:p>
     <w:p>
       <w:pPr>
-        <w:pStyle w:val="ListParagraph"/>
+        <w:pStyle w:val="Luettelokappale"/>
         <w:numPr>
           <w:ilvl w:val="0"/>
           <w:numId w:val="13"/>
@@ -1499,7 +1502,7 @@
     </w:p>
     <w:p>
       <w:pPr>
-        <w:pStyle w:val="ListParagraph"/>
+        <w:pStyle w:val="Luettelokappale"/>
         <w:numPr>
           <w:ilvl w:val="0"/>
           <w:numId w:val="13"/>
@@ -1511,7 +1514,7 @@
     </w:p>
     <w:p>
       <w:pPr>
-        <w:pStyle w:val="ListParagraph"/>
+        <w:pStyle w:val="Luettelokappale"/>
         <w:numPr>
           <w:ilvl w:val="0"/>
           <w:numId w:val="13"/>
@@ -1523,7 +1526,7 @@
     </w:p>
     <w:p>
       <w:pPr>
-        <w:pStyle w:val="Heading1"/>
+        <w:pStyle w:val="Otsikko1"/>
       </w:pPr>
       <w:bookmarkStart w:id="3" w:name="_Toc445774843"/>
       <w:r>
@@ -1537,15 +1540,18 @@
     </w:p>
     <w:p>
       <w:r>
+        <w:t xml:space="preserve"> </w:t>
+      </w:r>
+      <w:r>
         <w:rPr>
           <w:noProof/>
-          <w:lang w:eastAsia="fi-FI"/>
+          <w:lang w:eastAsia="ja-JP"/>
         </w:rPr>
         <w:drawing>
-          <wp:inline distT="0" distB="0" distL="0" distR="0" wp14:anchorId="3BBCF6D5" wp14:editId="7E7C0857">
-            <wp:extent cx="5292090" cy="6329437"/>
-            <wp:effectExtent l="0" t="0" r="3810" b="0"/>
-            <wp:docPr id="4" name="Picture 4" descr="ClassDiagram v0.1.PNG"/>
+          <wp:inline distT="0" distB="0" distL="0" distR="0">
+            <wp:extent cx="5292090" cy="6471802"/>
+            <wp:effectExtent l="0" t="0" r="3810" b="5715"/>
+            <wp:docPr id="11" name="Kuva 11" descr="C:\Users\Ville\Source\Repos\SpaceShooter\Documentation\ClassDiagram v0.1.1.PNG"/>
             <wp:cNvGraphicFramePr>
               <a:graphicFrameLocks xmlns:a="http://schemas.openxmlformats.org/drawingml/2006/main" noChangeAspect="1"/>
             </wp:cNvGraphicFramePr>
@@ -1553,7 +1559,7 @@
               <a:graphicData uri="http://schemas.openxmlformats.org/drawingml/2006/picture">
                 <pic:pic xmlns:pic="http://schemas.openxmlformats.org/drawingml/2006/picture">
                   <pic:nvPicPr>
-                    <pic:cNvPr id="0" name="Picture 2" descr="ClassDiagram v0.1.PNG"/>
+                    <pic:cNvPr id="0" name="Picture 1" descr="C:\Users\Ville\Source\Repos\SpaceShooter\Documentation\ClassDiagram v0.1.1.PNG"/>
                     <pic:cNvPicPr>
                       <a:picLocks noChangeAspect="1" noChangeArrowheads="1"/>
                     </pic:cNvPicPr>
@@ -1574,7 +1580,7 @@
                   <pic:spPr bwMode="auto">
                     <a:xfrm>
                       <a:off x="0" y="0"/>
-                      <a:ext cx="5292090" cy="6329437"/>
+                      <a:ext cx="5292090" cy="6471802"/>
                     </a:xfrm>
                     <a:prstGeom prst="rect">
                       <a:avLst/>
@@ -1590,9 +1596,6 @@
           </wp:inline>
         </w:drawing>
       </w:r>
-      <w:r>
-        <w:t xml:space="preserve"> </w:t>
-      </w:r>
     </w:p>
     <w:p>
       <w:pPr>
@@ -1608,149 +1611,207 @@
       <w:r>
         <w:t>Pelin pääluokka, joka sisältää (käyttöliittymää lukuunottamatta) kaiken peliin kuuluvan sisällään. Se luodaan kerran ohjelman suorituksen alussa ja sitä käytetään sen loppuun asti. Periytyy MonoGamen Game-luokasta.</w:t>
       </w:r>
+      <w:bookmarkStart w:id="5" w:name="_GoBack"/>
+      <w:bookmarkEnd w:id="5"/>
     </w:p>
     <w:p/>
     <w:p>
       <w:pPr>
         <w:pStyle w:val="NumeroimatonHeading1"/>
       </w:pPr>
-      <w:bookmarkStart w:id="5" w:name="_Toc445774845"/>
+      <w:bookmarkStart w:id="6" w:name="_Toc445774845"/>
+      <w:r>
+        <w:t>AssetManager</w:t>
+      </w:r>
+      <w:bookmarkEnd w:id="6"/>
+    </w:p>
+    <w:p>
+      <w:r>
+        <w:t>Pitää tallessa viittaukset pelin käyttämiin assetteihin, kuten tekstuureihin ja kenttien muuttumattomiin tietoihin. Säilyy koko ohjelman suorituksen ajan.</w:t>
+      </w:r>
+    </w:p>
+    <w:p>
+      <w:pPr>
+        <w:pStyle w:val="NumeroimatonHeading1"/>
+      </w:pPr>
+      <w:proofErr w:type="spellStart"/>
+      <w:r>
+        <w:t>LevelBlueprint</w:t>
+      </w:r>
+      <w:bookmarkStart w:id="7" w:name="_Toc445774846"/>
+      <w:proofErr w:type="spellEnd"/>
+    </w:p>
+    <w:p>
+      <w:pPr>
+        <w:pStyle w:val="NumeroimatonHeading1"/>
+        <w:rPr>
+          <w:rFonts w:asciiTheme="minorHAnsi" w:eastAsiaTheme="minorHAnsi" w:hAnsiTheme="minorHAnsi" w:cstheme="minorBidi"/>
+          <w:b w:val="0"/>
+          <w:color w:val="auto"/>
+          <w:sz w:val="24"/>
+          <w:szCs w:val="22"/>
+        </w:rPr>
+      </w:pPr>
+      <w:r>
+        <w:rPr>
+          <w:rFonts w:asciiTheme="minorHAnsi" w:eastAsiaTheme="minorHAnsi" w:hAnsiTheme="minorHAnsi" w:cstheme="minorBidi"/>
+          <w:b w:val="0"/>
+          <w:color w:val="auto"/>
+          <w:sz w:val="24"/>
+          <w:szCs w:val="22"/>
+        </w:rPr>
+        <w:t>Ohjaa Level-luokan toimintaa tiedoilla, jotka eivät muutu pelin aikana.</w:t>
+      </w:r>
+    </w:p>
+    <w:p>
+      <w:pPr>
+        <w:pStyle w:val="NumeroimatonHeading1"/>
+      </w:pPr>
+      <w:r>
+        <w:t>Session</w:t>
+      </w:r>
+      <w:bookmarkEnd w:id="7"/>
+    </w:p>
+    <w:p>
+      <w:r>
+        <w:t>Luodaan kun pelaaja aloittaa uuden pelin. Sisältää kaikki kenttien välillä säilyvät tiedot, kuten pelaajan pistemäärän ja tavarat. Sisältää lisäksi aktiivisen kentän. Tämän luokan sisältö tallennetaan kun peli tallentuu.</w:t>
+      </w:r>
+    </w:p>
+    <w:p>
+      <w:pPr>
+        <w:pStyle w:val="NumeroimatonHeading1"/>
+      </w:pPr>
+      <w:r>
+        <w:t>Player</w:t>
+      </w:r>
+    </w:p>
+    <w:p>
+      <w:r>
+        <w:t>Session luokan palvelija, joka pitää yllä</w:t>
+      </w:r>
+      <w:r>
+        <w:t xml:space="preserve"> yksittäisten</w:t>
+      </w:r>
+      <w:r>
+        <w:t xml:space="preserve"> pelaajien tietoja.</w:t>
+      </w:r>
+    </w:p>
+    <w:p>
+      <w:pPr>
+        <w:pStyle w:val="NumeroimatonHeading1"/>
+      </w:pPr>
+      <w:bookmarkStart w:id="8" w:name="_Toc445774847"/>
+      <w:r>
+        <w:t>Level</w:t>
+      </w:r>
+      <w:bookmarkEnd w:id="8"/>
+    </w:p>
+    <w:p>
+      <w:r>
+        <w:t>Näyttämö, jolla pelin pääesitys tapahtuu. Sisältää listat esiintyjistä (DynamicObject) sekä lavasteista (Particle.)</w:t>
+      </w:r>
+    </w:p>
+    <w:p>
+      <w:pPr>
+        <w:pStyle w:val="NumeroimatonHeading1"/>
+      </w:pPr>
+      <w:bookmarkStart w:id="9" w:name="_Toc445774848"/>
+      <w:r>
+        <w:t>GameObject</w:t>
+      </w:r>
+      <w:bookmarkEnd w:id="9"/>
+    </w:p>
+    <w:p>
+      <w:r>
+        <w:t>Abstrakti luokka, joka sisältää pelissä näytöllä liikkuvien olioiden perusominaisuuksia, kuten paikka, nopeus ja tekstuuri.</w:t>
+      </w:r>
+    </w:p>
+    <w:p>
+      <w:pPr>
+        <w:pStyle w:val="NumeroimatonHeading1"/>
+      </w:pPr>
+      <w:bookmarkStart w:id="10" w:name="_Toc445774849"/>
       <w:r>
         <w:lastRenderedPageBreak/>
-        <w:t>AssetManager</w:t>
-      </w:r>
-      <w:bookmarkEnd w:id="5"/>
-    </w:p>
-    <w:p>
-      <w:r>
-        <w:t>Pitää tallessa viittaukset pelin käyttämiin assetteihin, kuten tekstuureihin ja kenttien muuttumattomiin tietoihin. Säilyy koko ohjelman suorituksen ajan.</w:t>
+        <w:t>DynamicObject</w:t>
+      </w:r>
+      <w:bookmarkEnd w:id="10"/>
+    </w:p>
+    <w:p>
+      <w:r>
+        <w:t>Toinen abstrakti luokka, joka lisää törmäystarkistuksen GameObject-luokan toimintoihin.</w:t>
       </w:r>
     </w:p>
     <w:p>
       <w:pPr>
         <w:pStyle w:val="NumeroimatonHeading1"/>
       </w:pPr>
-      <w:bookmarkStart w:id="6" w:name="_Toc445774846"/>
-      <w:r>
-        <w:t>Session</w:t>
-      </w:r>
-      <w:bookmarkEnd w:id="6"/>
-    </w:p>
-    <w:p>
-      <w:r>
-        <w:t>Luodaan kun pelaaja aloittaa uuden pelin. Sisältää kaikki kenttien välillä säilyvät tiedot, kuten pelaajan pistemäärän ja tavarat. Sisältää lisäksi aktiivisen kentän. Tämän luokan sisältö tallennetaan kun peli tallentuu.</w:t>
+      <w:bookmarkStart w:id="11" w:name="_Toc445774850"/>
+      <w:r>
+        <w:t>PlayerShip, Bullet, Asteroid</w:t>
+      </w:r>
+      <w:bookmarkEnd w:id="11"/>
+    </w:p>
+    <w:p>
+      <w:r>
+        <w:t>Konkreettisia esimerkkejä DynamicObject-luokasta. Niissä määritellään tarkat ominaisuudet ja käyttäytyminen pelimaailmassa. PlayerShip esimerkiksi reagoi pelaajan syötteeseen ja asteroidit lentävät suoraan johonkin suuntaan.</w:t>
       </w:r>
     </w:p>
     <w:p>
       <w:pPr>
         <w:pStyle w:val="NumeroimatonHeading1"/>
       </w:pPr>
-      <w:bookmarkStart w:id="7" w:name="_Toc445774847"/>
-      <w:r>
-        <w:t>Level</w:t>
-      </w:r>
-      <w:bookmarkEnd w:id="7"/>
-    </w:p>
-    <w:p>
-      <w:r>
-        <w:t>Näyttämö, jolla pelin pääesitys tapahtuu. Sisältää listat esiintyjistä (DynamicObject) sekä lavasteista (Particle.)</w:t>
+      <w:bookmarkStart w:id="12" w:name="_Toc445774851"/>
+      <w:r>
+        <w:t>Weapon, Machinegun</w:t>
+      </w:r>
+      <w:bookmarkEnd w:id="12"/>
+    </w:p>
+    <w:p>
+      <w:r>
+        <w:t>Weapon on abstakti luokka joka määrittää pelaajan (ja ehkä joidenkin vihollisten) aseille yhteisen käyttäytymisen. Machinegun-luokka on luokan ensimmäinen konkreettinen toteutus.</w:t>
       </w:r>
     </w:p>
     <w:p>
       <w:pPr>
         <w:pStyle w:val="NumeroimatonHeading1"/>
       </w:pPr>
-      <w:bookmarkStart w:id="8" w:name="_Toc445774848"/>
-      <w:r>
-        <w:t>GameObject</w:t>
-      </w:r>
-      <w:bookmarkEnd w:id="8"/>
-    </w:p>
-    <w:p>
-      <w:r>
-        <w:t>Abstrakti luokka, joka sisältää pelissä näytöllä liikkuvien olioiden perusominaisuuksia, kuten paikka, nopeus ja tekstuuri.</w:t>
-      </w:r>
-    </w:p>
-    <w:p>
-      <w:pPr>
-        <w:pStyle w:val="NumeroimatonHeading1"/>
-      </w:pPr>
-      <w:bookmarkStart w:id="9" w:name="_Toc445774849"/>
-      <w:r>
-        <w:t>DynamicObject</w:t>
-      </w:r>
-      <w:bookmarkEnd w:id="9"/>
-    </w:p>
-    <w:p>
-      <w:r>
-        <w:t>Toinen abstrakti luokka, joka lisää törmäystarkistuksen GameObject-luokan toimintoihin.</w:t>
-      </w:r>
-    </w:p>
-    <w:p>
-      <w:pPr>
-        <w:pStyle w:val="NumeroimatonHeading1"/>
-      </w:pPr>
-      <w:bookmarkStart w:id="10" w:name="_Toc445774850"/>
-      <w:r>
-        <w:t>PlayerShip, Bullet, Asteroid</w:t>
-      </w:r>
-      <w:bookmarkEnd w:id="10"/>
-    </w:p>
-    <w:p>
-      <w:r>
-        <w:t>Konkreettisia esimerkkejä DynamicObject-luokasta. Niissä määritellään tarkat ominaisuudet ja käyttäytyminen pelimaailmassa. PlayerShip esimerkiksi reagoi pelaajan syötteeseen ja asteroidit lentävät suoraan johonkin suuntaan.</w:t>
-      </w:r>
-    </w:p>
-    <w:p>
-      <w:pPr>
-        <w:pStyle w:val="NumeroimatonHeading1"/>
-      </w:pPr>
-      <w:bookmarkStart w:id="11" w:name="_Toc445774851"/>
+      <w:bookmarkStart w:id="13" w:name="_Toc445774852"/>
+      <w:r>
+        <w:t>Particle</w:t>
+      </w:r>
+      <w:bookmarkEnd w:id="13"/>
+    </w:p>
+    <w:p>
+      <w:r>
+        <w:t xml:space="preserve">Kevyt ja "tyhmä" olio, jota päivitetään vain piirto-syklin aikana. Käytetään erikoistehosteissa eikä vaikuta suoraan pelimekaniikkoihin. </w:t>
+      </w:r>
+    </w:p>
+    <w:p>
+      <w:pPr>
+        <w:spacing w:before="0" w:line="259" w:lineRule="auto"/>
+      </w:pPr>
+      <w:r>
+        <w:br w:type="page"/>
+      </w:r>
+    </w:p>
+    <w:p>
+      <w:pPr>
+        <w:pStyle w:val="Otsikko1"/>
+      </w:pPr>
+      <w:bookmarkStart w:id="14" w:name="_Toc445774853"/>
       <w:r>
         <w:lastRenderedPageBreak/>
-        <w:t>Weapon, Machinegun</w:t>
-      </w:r>
-      <w:bookmarkEnd w:id="11"/>
-    </w:p>
-    <w:p>
-      <w:r>
-        <w:t>Weapon on abstakti luokka joka määrittää pelaajan (ja ehkä joidenkin vihollisten) aseille yhteisen käyttäytymisen. Machinegun-luokka on luokan ensimmäinen konkreettinen toteutus.</w:t>
-      </w:r>
-    </w:p>
-    <w:p>
-      <w:pPr>
-        <w:pStyle w:val="NumeroimatonHeading1"/>
-      </w:pPr>
-      <w:bookmarkStart w:id="12" w:name="_Toc445774852"/>
-      <w:r>
-        <w:t>Particle</w:t>
-      </w:r>
-      <w:bookmarkEnd w:id="12"/>
-    </w:p>
-    <w:p>
-      <w:r>
-        <w:t>Kevyt ja "tyhmä" olio, jota päivitetään vain piirto-syklin aikana. Käytetään erikoistehosteissa eikä vaikuta suoraan pelimekaniikkoihin.</w:t>
-      </w:r>
-      <w:r>
-        <w:t xml:space="preserve"> </w:t>
-      </w:r>
-    </w:p>
-    <w:p>
-      <w:pPr>
-        <w:pStyle w:val="Heading1"/>
-      </w:pPr>
-      <w:bookmarkStart w:id="13" w:name="_Toc445774853"/>
-      <w:r>
         <w:t>Työnjako</w:t>
       </w:r>
-      <w:bookmarkEnd w:id="13"/>
+      <w:bookmarkEnd w:id="14"/>
       <w:r>
         <w:t xml:space="preserve"> </w:t>
       </w:r>
     </w:p>
     <w:tbl>
       <w:tblPr>
-        <w:tblStyle w:val="TableGrid"/>
+        <w:tblStyle w:val="TaulukkoRuudukko"/>
         <w:tblW w:w="0" w:type="auto"/>
         <w:tblLook w:val="04A0" w:firstRow="1" w:lastRow="0" w:firstColumn="1" w:lastColumn="0" w:noHBand="0" w:noVBand="1"/>
       </w:tblPr>
@@ -2300,7 +2361,6 @@
               <w:jc w:val="center"/>
             </w:pPr>
             <w:r>
-              <w:lastRenderedPageBreak/>
               <w:t>?</w:t>
             </w:r>
           </w:p>
@@ -2380,13 +2440,14 @@
     <w:p/>
     <w:p>
       <w:pPr>
-        <w:pStyle w:val="Heading1"/>
-      </w:pPr>
-      <w:bookmarkStart w:id="14" w:name="_Toc445774854"/>
-      <w:r>
+        <w:pStyle w:val="Otsikko1"/>
+      </w:pPr>
+      <w:bookmarkStart w:id="15" w:name="_Toc445774854"/>
+      <w:r>
+        <w:lastRenderedPageBreak/>
         <w:t>Näyttösuunnitelmat, Mockups</w:t>
       </w:r>
-      <w:bookmarkEnd w:id="14"/>
+      <w:bookmarkEnd w:id="15"/>
       <w:r>
         <w:t xml:space="preserve"> </w:t>
       </w:r>
@@ -2395,7 +2456,7 @@
       <w:r>
         <w:rPr>
           <w:noProof/>
-          <w:lang w:eastAsia="fi-FI"/>
+          <w:lang w:eastAsia="ja-JP"/>
         </w:rPr>
         <w:drawing>
           <wp:inline distT="0" distB="0" distL="0" distR="0">
@@ -2452,9 +2513,8 @@
       <w:r>
         <w:rPr>
           <w:noProof/>
-          <w:lang w:eastAsia="fi-FI"/>
+          <w:lang w:eastAsia="ja-JP"/>
         </w:rPr>
-        <w:lastRenderedPageBreak/>
         <w:drawing>
           <wp:inline distT="0" distB="0" distL="0" distR="0">
             <wp:extent cx="1866900" cy="2670500"/>
@@ -2510,8 +2570,9 @@
       <w:r>
         <w:rPr>
           <w:noProof/>
-          <w:lang w:eastAsia="fi-FI"/>
+          <w:lang w:eastAsia="ja-JP"/>
         </w:rPr>
+        <w:lastRenderedPageBreak/>
         <w:drawing>
           <wp:inline distT="0" distB="0" distL="0" distR="0">
             <wp:extent cx="3371850" cy="4040406"/>
@@ -2565,7 +2626,7 @@
     </w:p>
     <w:p>
       <w:pPr>
-        <w:pStyle w:val="ListParagraph"/>
+        <w:pStyle w:val="Luettelokappale"/>
         <w:numPr>
           <w:ilvl w:val="0"/>
           <w:numId w:val="14"/>
@@ -2577,7 +2638,7 @@
     </w:p>
     <w:p>
       <w:pPr>
-        <w:pStyle w:val="ListParagraph"/>
+        <w:pStyle w:val="Luettelokappale"/>
         <w:numPr>
           <w:ilvl w:val="0"/>
           <w:numId w:val="14"/>
@@ -2589,7 +2650,7 @@
     </w:p>
     <w:p>
       <w:pPr>
-        <w:pStyle w:val="ListParagraph"/>
+        <w:pStyle w:val="Luettelokappale"/>
         <w:numPr>
           <w:ilvl w:val="0"/>
           <w:numId w:val="14"/>
@@ -2601,20 +2662,19 @@
     </w:p>
     <w:p>
       <w:pPr>
-        <w:pStyle w:val="ListParagraph"/>
+        <w:pStyle w:val="Luettelokappale"/>
         <w:numPr>
           <w:ilvl w:val="0"/>
           <w:numId w:val="14"/>
         </w:numPr>
       </w:pPr>
       <w:r>
-        <w:lastRenderedPageBreak/>
         <w:t>Options (Peliin liittyviä säätöjä esim. äänet, resoluutio jne.)</w:t>
       </w:r>
     </w:p>
     <w:p>
       <w:pPr>
-        <w:pStyle w:val="ListParagraph"/>
+        <w:pStyle w:val="Luettelokappale"/>
         <w:numPr>
           <w:ilvl w:val="0"/>
           <w:numId w:val="14"/>
@@ -2628,8 +2688,9 @@
       <w:r>
         <w:rPr>
           <w:noProof/>
-          <w:lang w:eastAsia="fi-FI"/>
+          <w:lang w:eastAsia="ja-JP"/>
         </w:rPr>
+        <w:lastRenderedPageBreak/>
         <w:drawing>
           <wp:inline distT="0" distB="0" distL="0" distR="0">
             <wp:extent cx="3009900" cy="3198424"/>
@@ -2685,7 +2746,7 @@
       <w:r>
         <w:rPr>
           <w:noProof/>
-          <w:lang w:eastAsia="fi-FI"/>
+          <w:lang w:eastAsia="ja-JP"/>
         </w:rPr>
         <w:drawing>
           <wp:inline distT="0" distB="0" distL="0" distR="0">
@@ -2746,7 +2807,7 @@
       <w:r>
         <w:rPr>
           <w:noProof/>
-          <w:lang w:eastAsia="fi-FI"/>
+          <w:lang w:eastAsia="ja-JP"/>
         </w:rPr>
         <w:drawing>
           <wp:inline distT="0" distB="0" distL="0" distR="0">
@@ -2799,10 +2860,7 @@
         <w:t xml:space="preserve">Tavaraluettelo/Kauppa-valikossa pelaaja voi myydä tai ostaa haluamiaan aseita, ammuksia, panssareita ja vimpaimia sekä lisäämään aseita aseslotteihin (Weaponslots). </w:t>
       </w:r>
     </w:p>
-    <w:p>
-      <w:bookmarkStart w:id="15" w:name="_GoBack"/>
-      <w:bookmarkEnd w:id="15"/>
-    </w:p>
+    <w:p/>
     <w:sectPr>
       <w:headerReference w:type="default" r:id="rId17"/>
       <w:footerReference w:type="default" r:id="rId18"/>
@@ -2845,12 +2903,12 @@
 <w:ftr xmlns:wpc="http://schemas.microsoft.com/office/word/2010/wordprocessingCanvas" xmlns:mc="http://schemas.openxmlformats.org/markup-compatibility/2006" xmlns:o="urn:schemas-microsoft-com:office:office" xmlns:r="http://schemas.openxmlformats.org/officeDocument/2006/relationships" xmlns:m="http://schemas.openxmlformats.org/officeDocument/2006/math" xmlns:v="urn:schemas-microsoft-com:vml" xmlns:wp14="http://schemas.microsoft.com/office/word/2010/wordprocessingDrawing" xmlns:wp="http://schemas.openxmlformats.org/drawingml/2006/wordprocessingDrawing" xmlns:w10="urn:schemas-microsoft-com:office:word" xmlns:w="http://schemas.openxmlformats.org/wordprocessingml/2006/main" xmlns:w14="http://schemas.microsoft.com/office/word/2010/wordml" xmlns:w15="http://schemas.microsoft.com/office/word/2012/wordml" xmlns:wpg="http://schemas.microsoft.com/office/word/2010/wordprocessingGroup" xmlns:wpi="http://schemas.microsoft.com/office/word/2010/wordprocessingInk" xmlns:wne="http://schemas.microsoft.com/office/word/2006/wordml" xmlns:wps="http://schemas.microsoft.com/office/word/2010/wordprocessingShape" mc:Ignorable="w14 w15 wp14">
   <w:p>
     <w:pPr>
-      <w:pStyle w:val="Footer"/>
+      <w:pStyle w:val="Alatunniste"/>
     </w:pPr>
     <w:r>
       <w:rPr>
         <w:noProof/>
-        <w:lang w:eastAsia="fi-FI"/>
+        <w:lang w:eastAsia="ja-JP"/>
       </w:rPr>
       <w:drawing>
         <wp:inline distT="0" distB="0" distL="0" distR="0" wp14:anchorId="59C29B06" wp14:editId="19C212EB">
@@ -2909,7 +2967,7 @@
 <w:ftr xmlns:wpc="http://schemas.microsoft.com/office/word/2010/wordprocessingCanvas" xmlns:mc="http://schemas.openxmlformats.org/markup-compatibility/2006" xmlns:o="urn:schemas-microsoft-com:office:office" xmlns:r="http://schemas.openxmlformats.org/officeDocument/2006/relationships" xmlns:m="http://schemas.openxmlformats.org/officeDocument/2006/math" xmlns:v="urn:schemas-microsoft-com:vml" xmlns:wp14="http://schemas.microsoft.com/office/word/2010/wordprocessingDrawing" xmlns:wp="http://schemas.openxmlformats.org/drawingml/2006/wordprocessingDrawing" xmlns:w10="urn:schemas-microsoft-com:office:word" xmlns:w="http://schemas.openxmlformats.org/wordprocessingml/2006/main" xmlns:w14="http://schemas.microsoft.com/office/word/2010/wordml" xmlns:w15="http://schemas.microsoft.com/office/word/2012/wordml" xmlns:wpg="http://schemas.microsoft.com/office/word/2010/wordprocessingGroup" xmlns:wpi="http://schemas.microsoft.com/office/word/2010/wordprocessingInk" xmlns:wne="http://schemas.microsoft.com/office/word/2006/wordml" xmlns:wps="http://schemas.microsoft.com/office/word/2010/wordprocessingShape" mc:Ignorable="w14 w15 wp14">
   <w:p>
     <w:pPr>
-      <w:pStyle w:val="Footer"/>
+      <w:pStyle w:val="Alatunniste"/>
     </w:pPr>
   </w:p>
 </w:ftr>
@@ -2949,7 +3007,7 @@
     <w:r>
       <w:rPr>
         <w:noProof/>
-        <w:lang w:eastAsia="fi-FI"/>
+        <w:lang w:eastAsia="ja-JP"/>
       </w:rPr>
       <mc:AlternateContent>
         <mc:Choice Requires="wps">
@@ -3020,7 +3078,7 @@
             </wp:anchor>
           </w:drawing>
         </mc:Choice>
-        <mc:Fallback xmlns:w16se="http://schemas.microsoft.com/office/word/2015/wordml/symex" xmlns:cx1="http://schemas.microsoft.com/office/drawing/2015/9/8/chartex" xmlns:cx="http://schemas.microsoft.com/office/drawing/2014/chartex">
+        <mc:Fallback xmlns:cx="http://schemas.microsoft.com/office/drawing/2014/chartex" xmlns:cx1="http://schemas.microsoft.com/office/drawing/2015/9/8/chartex" xmlns:w16se="http://schemas.microsoft.com/office/word/2015/wordml/symex">
           <w:pict>
             <v:rect w14:anchorId="33305EEF" id="Rectangle 2" o:spid="_x0000_s1026" style="position:absolute;margin-left:56.7pt;margin-top:60.1pt;width:26.95pt;height:729.05pt;z-index:251659264;visibility:visible;mso-wrap-style:square;mso-width-percent:0;mso-height-percent:0;mso-wrap-distance-left:9pt;mso-wrap-distance-top:0;mso-wrap-distance-right:9pt;mso-wrap-distance-bottom:0;mso-position-horizontal:absolute;mso-position-horizontal-relative:page;mso-position-vertical:absolute;mso-position-vertical-relative:page;mso-width-percent:0;mso-height-percent:0;mso-width-relative:margin;mso-height-relative:margin;v-text-anchor:middle" o:gfxdata="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" fillcolor="#005a7d" stroked="f" strokeweight="1pt">
               <w10:wrap anchorx="page" anchory="page"/>
@@ -3032,7 +3090,7 @@
     <w:r>
       <w:rPr>
         <w:noProof/>
-        <w:lang w:eastAsia="fi-FI"/>
+        <w:lang w:eastAsia="ja-JP"/>
       </w:rPr>
       <w:drawing>
         <wp:inline distT="0" distB="0" distL="0" distR="0" wp14:anchorId="6A878D1A" wp14:editId="6D3D0A57">
@@ -3091,7 +3149,7 @@
 <w:hdr xmlns:wpc="http://schemas.microsoft.com/office/word/2010/wordprocessingCanvas" xmlns:mc="http://schemas.openxmlformats.org/markup-compatibility/2006" xmlns:o="urn:schemas-microsoft-com:office:office" xmlns:r="http://schemas.openxmlformats.org/officeDocument/2006/relationships" xmlns:m="http://schemas.openxmlformats.org/officeDocument/2006/math" xmlns:v="urn:schemas-microsoft-com:vml" xmlns:wp14="http://schemas.microsoft.com/office/word/2010/wordprocessingDrawing" xmlns:wp="http://schemas.openxmlformats.org/drawingml/2006/wordprocessingDrawing" xmlns:w10="urn:schemas-microsoft-com:office:word" xmlns:w="http://schemas.openxmlformats.org/wordprocessingml/2006/main" xmlns:w14="http://schemas.microsoft.com/office/word/2010/wordml" xmlns:w15="http://schemas.microsoft.com/office/word/2012/wordml" xmlns:wpg="http://schemas.microsoft.com/office/word/2010/wordprocessingGroup" xmlns:wpi="http://schemas.microsoft.com/office/word/2010/wordprocessingInk" xmlns:wne="http://schemas.microsoft.com/office/word/2006/wordml" xmlns:wps="http://schemas.microsoft.com/office/word/2010/wordprocessingShape" mc:Ignorable="w14 w15 wp14">
   <w:p>
     <w:pPr>
-      <w:pStyle w:val="Header"/>
+      <w:pStyle w:val="Yltunniste"/>
     </w:pPr>
     <w:r>
       <w:fldChar w:fldCharType="begin"/>
@@ -3106,7 +3164,7 @@
       <w:rPr>
         <w:noProof/>
       </w:rPr>
-      <w:t>9</w:t>
+      <w:t>4</w:t>
     </w:r>
     <w:r>
       <w:rPr>
@@ -3312,7 +3370,7 @@
     <w:lvl w:ilvl="0">
       <w:start w:val="1"/>
       <w:numFmt w:val="decimal"/>
-      <w:pStyle w:val="Heading1"/>
+      <w:pStyle w:val="Otsikko1"/>
       <w:lvlText w:val="%1"/>
       <w:lvlJc w:val="left"/>
       <w:pPr>
@@ -3322,7 +3380,7 @@
     <w:lvl w:ilvl="1">
       <w:start w:val="1"/>
       <w:numFmt w:val="decimal"/>
-      <w:pStyle w:val="Heading2"/>
+      <w:pStyle w:val="Otsikko2"/>
       <w:lvlText w:val="%1.%2"/>
       <w:lvlJc w:val="left"/>
       <w:pPr>
@@ -3332,7 +3390,7 @@
     <w:lvl w:ilvl="2">
       <w:start w:val="1"/>
       <w:numFmt w:val="decimal"/>
-      <w:pStyle w:val="Heading3"/>
+      <w:pStyle w:val="Otsikko3"/>
       <w:lvlText w:val="%1.%2.%3"/>
       <w:lvlJc w:val="left"/>
       <w:pPr>
@@ -3342,7 +3400,7 @@
     <w:lvl w:ilvl="3">
       <w:start w:val="1"/>
       <w:numFmt w:val="decimal"/>
-      <w:pStyle w:val="Heading4"/>
+      <w:pStyle w:val="Otsikko4"/>
       <w:lvlText w:val="%1.%2.%3.%4"/>
       <w:lvlJc w:val="left"/>
       <w:pPr>
@@ -3352,7 +3410,7 @@
     <w:lvl w:ilvl="4">
       <w:start w:val="1"/>
       <w:numFmt w:val="decimal"/>
-      <w:pStyle w:val="Heading5"/>
+      <w:pStyle w:val="Otsikko5"/>
       <w:lvlText w:val="%1.%2.%3.%4.%5"/>
       <w:lvlJc w:val="left"/>
       <w:pPr>
@@ -3362,7 +3420,7 @@
     <w:lvl w:ilvl="5">
       <w:start w:val="1"/>
       <w:numFmt w:val="decimal"/>
-      <w:pStyle w:val="Heading6"/>
+      <w:pStyle w:val="Otsikko6"/>
       <w:lvlText w:val="%1.%2.%3.%4.%5.%6"/>
       <w:lvlJc w:val="left"/>
       <w:pPr>
@@ -3372,7 +3430,7 @@
     <w:lvl w:ilvl="6">
       <w:start w:val="1"/>
       <w:numFmt w:val="decimal"/>
-      <w:pStyle w:val="Heading7"/>
+      <w:pStyle w:val="Otsikko7"/>
       <w:lvlText w:val="%1.%2.%3.%4.%5.%6.%7"/>
       <w:lvlJc w:val="left"/>
       <w:pPr>
@@ -3382,7 +3440,7 @@
     <w:lvl w:ilvl="7">
       <w:start w:val="1"/>
       <w:numFmt w:val="decimal"/>
-      <w:pStyle w:val="Heading8"/>
+      <w:pStyle w:val="Otsikko8"/>
       <w:lvlText w:val="%1.%2.%3.%4.%5.%6.%7.%8"/>
       <w:lvlJc w:val="left"/>
       <w:pPr>
@@ -3392,7 +3450,7 @@
     <w:lvl w:ilvl="8">
       <w:start w:val="1"/>
       <w:numFmt w:val="decimal"/>
-      <w:pStyle w:val="Heading9"/>
+      <w:pStyle w:val="Otsikko9"/>
       <w:lvlText w:val="%1.%2.%3.%4.%5.%6.%7.%8.%9"/>
       <w:lvlJc w:val="left"/>
       <w:pPr>
@@ -4174,7 +4232,7 @@
     <w:lsdException w:name="List Table 6 Colorful Accent 6" w:uiPriority="51"/>
     <w:lsdException w:name="List Table 7 Colorful Accent 6" w:uiPriority="52"/>
   </w:latentStyles>
-  <w:style w:type="paragraph" w:default="1" w:styleId="Normal">
+  <w:style w:type="paragraph" w:default="1" w:styleId="Normaali">
     <w:name w:val="Normal"/>
     <w:qFormat/>
     <w:rsid w:val="00616FE2"/>
@@ -4185,11 +4243,11 @@
       <w:sz w:val="24"/>
     </w:rPr>
   </w:style>
-  <w:style w:type="paragraph" w:styleId="Heading1">
+  <w:style w:type="paragraph" w:styleId="Otsikko1">
     <w:name w:val="heading 1"/>
-    <w:basedOn w:val="Normal"/>
-    <w:next w:val="Normal"/>
-    <w:link w:val="Heading1Char"/>
+    <w:basedOn w:val="Normaali"/>
+    <w:next w:val="Normaali"/>
+    <w:link w:val="Otsikko1Char"/>
     <w:uiPriority w:val="9"/>
     <w:qFormat/>
     <w:rsid w:val="00616FE2"/>
@@ -4210,11 +4268,11 @@
       <w:szCs w:val="32"/>
     </w:rPr>
   </w:style>
-  <w:style w:type="paragraph" w:styleId="Heading2">
+  <w:style w:type="paragraph" w:styleId="Otsikko2">
     <w:name w:val="heading 2"/>
-    <w:basedOn w:val="Normal"/>
-    <w:next w:val="Normal"/>
-    <w:link w:val="Heading2Char"/>
+    <w:basedOn w:val="Normaali"/>
+    <w:next w:val="Normaali"/>
+    <w:link w:val="Otsikko2Char"/>
     <w:uiPriority w:val="9"/>
     <w:unhideWhenUsed/>
     <w:qFormat/>
@@ -4236,11 +4294,11 @@
       <w:szCs w:val="26"/>
     </w:rPr>
   </w:style>
-  <w:style w:type="paragraph" w:styleId="Heading3">
+  <w:style w:type="paragraph" w:styleId="Otsikko3">
     <w:name w:val="heading 3"/>
-    <w:basedOn w:val="Normal"/>
-    <w:next w:val="Normal"/>
-    <w:link w:val="Heading3Char"/>
+    <w:basedOn w:val="Normaali"/>
+    <w:next w:val="Normaali"/>
+    <w:link w:val="Otsikko3Char"/>
     <w:uiPriority w:val="9"/>
     <w:unhideWhenUsed/>
     <w:qFormat/>
@@ -4262,11 +4320,11 @@
       <w:szCs w:val="24"/>
     </w:rPr>
   </w:style>
-  <w:style w:type="paragraph" w:styleId="Heading4">
+  <w:style w:type="paragraph" w:styleId="Otsikko4">
     <w:name w:val="heading 4"/>
-    <w:basedOn w:val="Normal"/>
-    <w:next w:val="Normal"/>
-    <w:link w:val="Heading4Char"/>
+    <w:basedOn w:val="Normaali"/>
+    <w:next w:val="Normaali"/>
+    <w:link w:val="Otsikko4Char"/>
     <w:uiPriority w:val="9"/>
     <w:semiHidden/>
     <w:unhideWhenUsed/>
@@ -4289,11 +4347,11 @@
       <w:color w:val="2E74B5" w:themeColor="accent1" w:themeShade="BF"/>
     </w:rPr>
   </w:style>
-  <w:style w:type="paragraph" w:styleId="Heading5">
+  <w:style w:type="paragraph" w:styleId="Otsikko5">
     <w:name w:val="heading 5"/>
-    <w:basedOn w:val="Normal"/>
-    <w:next w:val="Normal"/>
-    <w:link w:val="Heading5Char"/>
+    <w:basedOn w:val="Normaali"/>
+    <w:next w:val="Normaali"/>
+    <w:link w:val="Otsikko5Char"/>
     <w:uiPriority w:val="9"/>
     <w:semiHidden/>
     <w:unhideWhenUsed/>
@@ -4314,11 +4372,11 @@
       <w:color w:val="2E74B5" w:themeColor="accent1" w:themeShade="BF"/>
     </w:rPr>
   </w:style>
-  <w:style w:type="paragraph" w:styleId="Heading6">
+  <w:style w:type="paragraph" w:styleId="Otsikko6">
     <w:name w:val="heading 6"/>
-    <w:basedOn w:val="Normal"/>
-    <w:next w:val="Normal"/>
-    <w:link w:val="Heading6Char"/>
+    <w:basedOn w:val="Normaali"/>
+    <w:next w:val="Normaali"/>
+    <w:link w:val="Otsikko6Char"/>
     <w:uiPriority w:val="9"/>
     <w:semiHidden/>
     <w:unhideWhenUsed/>
@@ -4339,11 +4397,11 @@
       <w:color w:val="1F4D78" w:themeColor="accent1" w:themeShade="7F"/>
     </w:rPr>
   </w:style>
-  <w:style w:type="paragraph" w:styleId="Heading7">
+  <w:style w:type="paragraph" w:styleId="Otsikko7">
     <w:name w:val="heading 7"/>
-    <w:basedOn w:val="Normal"/>
-    <w:next w:val="Normal"/>
-    <w:link w:val="Heading7Char"/>
+    <w:basedOn w:val="Normaali"/>
+    <w:next w:val="Normaali"/>
+    <w:link w:val="Otsikko7Char"/>
     <w:uiPriority w:val="9"/>
     <w:semiHidden/>
     <w:unhideWhenUsed/>
@@ -4366,11 +4424,11 @@
       <w:color w:val="1F4D78" w:themeColor="accent1" w:themeShade="7F"/>
     </w:rPr>
   </w:style>
-  <w:style w:type="paragraph" w:styleId="Heading8">
+  <w:style w:type="paragraph" w:styleId="Otsikko8">
     <w:name w:val="heading 8"/>
-    <w:basedOn w:val="Normal"/>
-    <w:next w:val="Normal"/>
-    <w:link w:val="Heading8Char"/>
+    <w:basedOn w:val="Normaali"/>
+    <w:next w:val="Normaali"/>
+    <w:link w:val="Otsikko8Char"/>
     <w:uiPriority w:val="9"/>
     <w:semiHidden/>
     <w:unhideWhenUsed/>
@@ -4393,11 +4451,11 @@
       <w:szCs w:val="21"/>
     </w:rPr>
   </w:style>
-  <w:style w:type="paragraph" w:styleId="Heading9">
+  <w:style w:type="paragraph" w:styleId="Otsikko9">
     <w:name w:val="heading 9"/>
-    <w:basedOn w:val="Normal"/>
-    <w:next w:val="Normal"/>
-    <w:link w:val="Heading9Char"/>
+    <w:basedOn w:val="Normaali"/>
+    <w:next w:val="Normaali"/>
+    <w:link w:val="Otsikko9Char"/>
     <w:uiPriority w:val="9"/>
     <w:semiHidden/>
     <w:unhideWhenUsed/>
@@ -4422,13 +4480,13 @@
       <w:szCs w:val="21"/>
     </w:rPr>
   </w:style>
-  <w:style w:type="character" w:default="1" w:styleId="DefaultParagraphFont">
+  <w:style w:type="character" w:default="1" w:styleId="Kappaleenoletusfontti">
     <w:name w:val="Default Paragraph Font"/>
     <w:uiPriority w:val="1"/>
     <w:semiHidden/>
     <w:unhideWhenUsed/>
   </w:style>
-  <w:style w:type="table" w:default="1" w:styleId="TableNormal">
+  <w:style w:type="table" w:default="1" w:styleId="Normaalitaulukko">
     <w:name w:val="Normal Table"/>
     <w:uiPriority w:val="99"/>
     <w:semiHidden/>
@@ -4443,16 +4501,16 @@
       </w:tblCellMar>
     </w:tblPr>
   </w:style>
-  <w:style w:type="numbering" w:default="1" w:styleId="NoList">
+  <w:style w:type="numbering" w:default="1" w:styleId="Eiluetteloa">
     <w:name w:val="No List"/>
     <w:uiPriority w:val="99"/>
     <w:semiHidden/>
     <w:unhideWhenUsed/>
   </w:style>
-  <w:style w:type="character" w:customStyle="1" w:styleId="Heading1Char">
-    <w:name w:val="Heading 1 Char"/>
-    <w:basedOn w:val="DefaultParagraphFont"/>
-    <w:link w:val="Heading1"/>
+  <w:style w:type="character" w:customStyle="1" w:styleId="Otsikko1Char">
+    <w:name w:val="Otsikko 1 Char"/>
+    <w:basedOn w:val="Kappaleenoletusfontti"/>
+    <w:link w:val="Otsikko1"/>
     <w:uiPriority w:val="9"/>
     <w:rsid w:val="00616FE2"/>
     <w:rPr>
@@ -4463,10 +4521,10 @@
       <w:szCs w:val="32"/>
     </w:rPr>
   </w:style>
-  <w:style w:type="character" w:customStyle="1" w:styleId="Heading2Char">
-    <w:name w:val="Heading 2 Char"/>
-    <w:basedOn w:val="DefaultParagraphFont"/>
-    <w:link w:val="Heading2"/>
+  <w:style w:type="character" w:customStyle="1" w:styleId="Otsikko2Char">
+    <w:name w:val="Otsikko 2 Char"/>
+    <w:basedOn w:val="Kappaleenoletusfontti"/>
+    <w:link w:val="Otsikko2"/>
     <w:uiPriority w:val="9"/>
     <w:rsid w:val="00616FE2"/>
     <w:rPr>
@@ -4476,10 +4534,10 @@
       <w:szCs w:val="26"/>
     </w:rPr>
   </w:style>
-  <w:style w:type="character" w:customStyle="1" w:styleId="Heading3Char">
-    <w:name w:val="Heading 3 Char"/>
-    <w:basedOn w:val="DefaultParagraphFont"/>
-    <w:link w:val="Heading3"/>
+  <w:style w:type="character" w:customStyle="1" w:styleId="Otsikko3Char">
+    <w:name w:val="Otsikko 3 Char"/>
+    <w:basedOn w:val="Kappaleenoletusfontti"/>
+    <w:link w:val="Otsikko3"/>
     <w:uiPriority w:val="9"/>
     <w:rsid w:val="00616FE2"/>
     <w:rPr>
@@ -4489,10 +4547,10 @@
       <w:szCs w:val="24"/>
     </w:rPr>
   </w:style>
-  <w:style w:type="paragraph" w:styleId="Caption">
+  <w:style w:type="paragraph" w:styleId="Kuvaotsikko">
     <w:name w:val="caption"/>
-    <w:basedOn w:val="Normal"/>
-    <w:next w:val="Normal"/>
+    <w:basedOn w:val="Normaali"/>
+    <w:next w:val="Normaali"/>
     <w:uiPriority w:val="35"/>
     <w:semiHidden/>
     <w:unhideWhenUsed/>
@@ -4507,10 +4565,10 @@
       <w:szCs w:val="18"/>
     </w:rPr>
   </w:style>
-  <w:style w:type="paragraph" w:styleId="TOC1">
+  <w:style w:type="paragraph" w:styleId="Sisluet1">
     <w:name w:val="toc 1"/>
-    <w:basedOn w:val="Normal"/>
-    <w:next w:val="Normal"/>
+    <w:basedOn w:val="Normaali"/>
+    <w:next w:val="Normaali"/>
     <w:autoRedefine/>
     <w:uiPriority w:val="39"/>
     <w:unhideWhenUsed/>
@@ -4522,10 +4580,10 @@
       <w:b/>
     </w:rPr>
   </w:style>
-  <w:style w:type="paragraph" w:styleId="TOC2">
+  <w:style w:type="paragraph" w:styleId="Sisluet2">
     <w:name w:val="toc 2"/>
-    <w:basedOn w:val="Normal"/>
-    <w:next w:val="Normal"/>
+    <w:basedOn w:val="Normaali"/>
+    <w:next w:val="Normaali"/>
     <w:autoRedefine/>
     <w:uiPriority w:val="39"/>
     <w:semiHidden/>
@@ -4536,10 +4594,10 @@
       <w:ind w:left="238"/>
     </w:pPr>
   </w:style>
-  <w:style w:type="paragraph" w:styleId="TOC3">
+  <w:style w:type="paragraph" w:styleId="Sisluet3">
     <w:name w:val="toc 3"/>
-    <w:basedOn w:val="Normal"/>
-    <w:next w:val="Normal"/>
+    <w:basedOn w:val="Normaali"/>
+    <w:next w:val="Normaali"/>
     <w:autoRedefine/>
     <w:uiPriority w:val="39"/>
     <w:semiHidden/>
@@ -4550,10 +4608,10 @@
       <w:ind w:left="482"/>
     </w:pPr>
   </w:style>
-  <w:style w:type="paragraph" w:styleId="TOCHeading">
+  <w:style w:type="paragraph" w:styleId="Sisllysluettelonotsikko">
     <w:name w:val="TOC Heading"/>
-    <w:basedOn w:val="Heading1"/>
-    <w:next w:val="Normal"/>
+    <w:basedOn w:val="Otsikko1"/>
+    <w:next w:val="Normaali"/>
     <w:uiPriority w:val="39"/>
     <w:unhideWhenUsed/>
     <w:qFormat/>
@@ -4566,10 +4624,10 @@
       <w:outlineLvl w:val="9"/>
     </w:pPr>
   </w:style>
-  <w:style w:type="paragraph" w:styleId="Header">
+  <w:style w:type="paragraph" w:styleId="Yltunniste">
     <w:name w:val="header"/>
-    <w:basedOn w:val="Normal"/>
-    <w:link w:val="HeaderChar"/>
+    <w:basedOn w:val="Normaali"/>
+    <w:link w:val="YltunnisteChar"/>
     <w:uiPriority w:val="99"/>
     <w:unhideWhenUsed/>
     <w:rsid w:val="00E71209"/>
@@ -4582,20 +4640,20 @@
       <w:jc w:val="right"/>
     </w:pPr>
   </w:style>
-  <w:style w:type="character" w:customStyle="1" w:styleId="HeaderChar">
-    <w:name w:val="Header Char"/>
-    <w:basedOn w:val="DefaultParagraphFont"/>
-    <w:link w:val="Header"/>
+  <w:style w:type="character" w:customStyle="1" w:styleId="YltunnisteChar">
+    <w:name w:val="Ylätunniste Char"/>
+    <w:basedOn w:val="Kappaleenoletusfontti"/>
+    <w:link w:val="Yltunniste"/>
     <w:uiPriority w:val="99"/>
     <w:rsid w:val="00E71209"/>
     <w:rPr>
       <w:sz w:val="24"/>
     </w:rPr>
   </w:style>
-  <w:style w:type="character" w:customStyle="1" w:styleId="Heading4Char">
-    <w:name w:val="Heading 4 Char"/>
-    <w:basedOn w:val="DefaultParagraphFont"/>
-    <w:link w:val="Heading4"/>
+  <w:style w:type="character" w:customStyle="1" w:styleId="Otsikko4Char">
+    <w:name w:val="Otsikko 4 Char"/>
+    <w:basedOn w:val="Kappaleenoletusfontti"/>
+    <w:link w:val="Otsikko4"/>
     <w:uiPriority w:val="9"/>
     <w:semiHidden/>
     <w:rsid w:val="00711E06"/>
@@ -4607,10 +4665,10 @@
       <w:sz w:val="24"/>
     </w:rPr>
   </w:style>
-  <w:style w:type="character" w:customStyle="1" w:styleId="Heading5Char">
-    <w:name w:val="Heading 5 Char"/>
-    <w:basedOn w:val="DefaultParagraphFont"/>
-    <w:link w:val="Heading5"/>
+  <w:style w:type="character" w:customStyle="1" w:styleId="Otsikko5Char">
+    <w:name w:val="Otsikko 5 Char"/>
+    <w:basedOn w:val="Kappaleenoletusfontti"/>
+    <w:link w:val="Otsikko5"/>
     <w:uiPriority w:val="9"/>
     <w:semiHidden/>
     <w:rsid w:val="00711E06"/>
@@ -4620,10 +4678,10 @@
       <w:sz w:val="24"/>
     </w:rPr>
   </w:style>
-  <w:style w:type="character" w:customStyle="1" w:styleId="Heading6Char">
-    <w:name w:val="Heading 6 Char"/>
-    <w:basedOn w:val="DefaultParagraphFont"/>
-    <w:link w:val="Heading6"/>
+  <w:style w:type="character" w:customStyle="1" w:styleId="Otsikko6Char">
+    <w:name w:val="Otsikko 6 Char"/>
+    <w:basedOn w:val="Kappaleenoletusfontti"/>
+    <w:link w:val="Otsikko6"/>
     <w:uiPriority w:val="9"/>
     <w:semiHidden/>
     <w:rsid w:val="00711E06"/>
@@ -4633,10 +4691,10 @@
       <w:sz w:val="24"/>
     </w:rPr>
   </w:style>
-  <w:style w:type="character" w:customStyle="1" w:styleId="Heading7Char">
-    <w:name w:val="Heading 7 Char"/>
-    <w:basedOn w:val="DefaultParagraphFont"/>
-    <w:link w:val="Heading7"/>
+  <w:style w:type="character" w:customStyle="1" w:styleId="Otsikko7Char">
+    <w:name w:val="Otsikko 7 Char"/>
+    <w:basedOn w:val="Kappaleenoletusfontti"/>
+    <w:link w:val="Otsikko7"/>
     <w:uiPriority w:val="9"/>
     <w:semiHidden/>
     <w:rsid w:val="00711E06"/>
@@ -4648,10 +4706,10 @@
       <w:sz w:val="24"/>
     </w:rPr>
   </w:style>
-  <w:style w:type="character" w:customStyle="1" w:styleId="Heading8Char">
-    <w:name w:val="Heading 8 Char"/>
-    <w:basedOn w:val="DefaultParagraphFont"/>
-    <w:link w:val="Heading8"/>
+  <w:style w:type="character" w:customStyle="1" w:styleId="Otsikko8Char">
+    <w:name w:val="Otsikko 8 Char"/>
+    <w:basedOn w:val="Kappaleenoletusfontti"/>
+    <w:link w:val="Otsikko8"/>
     <w:uiPriority w:val="9"/>
     <w:semiHidden/>
     <w:rsid w:val="00711E06"/>
@@ -4662,10 +4720,10 @@
       <w:szCs w:val="21"/>
     </w:rPr>
   </w:style>
-  <w:style w:type="character" w:customStyle="1" w:styleId="Heading9Char">
-    <w:name w:val="Heading 9 Char"/>
-    <w:basedOn w:val="DefaultParagraphFont"/>
-    <w:link w:val="Heading9"/>
+  <w:style w:type="character" w:customStyle="1" w:styleId="Otsikko9Char">
+    <w:name w:val="Otsikko 9 Char"/>
+    <w:basedOn w:val="Kappaleenoletusfontti"/>
+    <w:link w:val="Otsikko9"/>
     <w:uiPriority w:val="9"/>
     <w:semiHidden/>
     <w:rsid w:val="00711E06"/>
@@ -4680,7 +4738,7 @@
   </w:style>
   <w:style w:type="paragraph" w:customStyle="1" w:styleId="Kuva">
     <w:name w:val="Kuva"/>
-    <w:basedOn w:val="Normal"/>
+    <w:basedOn w:val="Normaali"/>
     <w:qFormat/>
     <w:rsid w:val="005629F9"/>
     <w:pPr>
@@ -4690,7 +4748,7 @@
   </w:style>
   <w:style w:type="paragraph" w:customStyle="1" w:styleId="Kappaleotsikko">
     <w:name w:val="Kappaleotsikko"/>
-    <w:basedOn w:val="Normal"/>
+    <w:basedOn w:val="Normaali"/>
     <w:qFormat/>
     <w:rsid w:val="005629F9"/>
     <w:pPr>
@@ -4702,7 +4760,7 @@
   </w:style>
   <w:style w:type="paragraph" w:customStyle="1" w:styleId="NumeroimatonHeading1">
     <w:name w:val="NumeroimatonHeading1"/>
-    <w:basedOn w:val="Heading1"/>
+    <w:basedOn w:val="Otsikko1"/>
     <w:qFormat/>
     <w:rsid w:val="00DD2F24"/>
     <w:pPr>
@@ -4711,9 +4769,9 @@
       </w:numPr>
     </w:pPr>
   </w:style>
-  <w:style w:type="paragraph" w:customStyle="1" w:styleId="Lainaus">
-    <w:name w:val="Lainaus"/>
-    <w:basedOn w:val="Normal"/>
+  <w:style w:type="paragraph" w:customStyle="1" w:styleId="Lainaus1">
+    <w:name w:val="Lainaus1"/>
+    <w:basedOn w:val="Normaali"/>
     <w:qFormat/>
     <w:rsid w:val="00694D94"/>
     <w:pPr>
@@ -4721,9 +4779,9 @@
       <w:ind w:left="1304"/>
     </w:pPr>
   </w:style>
-  <w:style w:type="paragraph" w:customStyle="1" w:styleId="Lhdeluettelo">
-    <w:name w:val="Lähdeluettelo"/>
-    <w:basedOn w:val="Normal"/>
+  <w:style w:type="paragraph" w:customStyle="1" w:styleId="Lhdeluettelo1">
+    <w:name w:val="Lähdeluettelo1"/>
+    <w:basedOn w:val="Normaali"/>
     <w:qFormat/>
     <w:rsid w:val="000034BE"/>
     <w:pPr>
@@ -4732,7 +4790,7 @@
   </w:style>
   <w:style w:type="paragraph" w:customStyle="1" w:styleId="KansiHeader">
     <w:name w:val="KansiHeader"/>
-    <w:basedOn w:val="Header"/>
+    <w:basedOn w:val="Yltunniste"/>
     <w:qFormat/>
     <w:rsid w:val="005C2D34"/>
     <w:pPr>
@@ -4741,7 +4799,7 @@
   </w:style>
   <w:style w:type="paragraph" w:customStyle="1" w:styleId="Kansi26">
     <w:name w:val="Kansi26"/>
-    <w:basedOn w:val="Normal"/>
+    <w:basedOn w:val="Normaali"/>
     <w:qFormat/>
     <w:rsid w:val="00A756C8"/>
     <w:pPr>
@@ -4754,7 +4812,7 @@
   </w:style>
   <w:style w:type="paragraph" w:customStyle="1" w:styleId="Kansi18">
     <w:name w:val="Kansi18"/>
-    <w:basedOn w:val="Normal"/>
+    <w:basedOn w:val="Normaali"/>
     <w:qFormat/>
     <w:rsid w:val="00A756C8"/>
     <w:pPr>
@@ -4767,7 +4825,7 @@
   </w:style>
   <w:style w:type="paragraph" w:customStyle="1" w:styleId="Kansi14">
     <w:name w:val="Kansi14"/>
-    <w:basedOn w:val="Normal"/>
+    <w:basedOn w:val="Normaali"/>
     <w:qFormat/>
     <w:rsid w:val="00E0010F"/>
     <w:pPr>
@@ -4777,10 +4835,10 @@
       <w:sz w:val="28"/>
     </w:rPr>
   </w:style>
-  <w:style w:type="paragraph" w:styleId="Footer">
+  <w:style w:type="paragraph" w:styleId="Alatunniste">
     <w:name w:val="footer"/>
-    <w:basedOn w:val="Normal"/>
-    <w:link w:val="FooterChar"/>
+    <w:basedOn w:val="Normaali"/>
+    <w:link w:val="AlatunnisteChar"/>
     <w:uiPriority w:val="99"/>
     <w:unhideWhenUsed/>
     <w:rsid w:val="007A56EB"/>
@@ -4793,19 +4851,19 @@
       <w:ind w:left="-142"/>
     </w:pPr>
   </w:style>
-  <w:style w:type="character" w:customStyle="1" w:styleId="FooterChar">
-    <w:name w:val="Footer Char"/>
-    <w:basedOn w:val="DefaultParagraphFont"/>
-    <w:link w:val="Footer"/>
+  <w:style w:type="character" w:customStyle="1" w:styleId="AlatunnisteChar">
+    <w:name w:val="Alatunniste Char"/>
+    <w:basedOn w:val="Kappaleenoletusfontti"/>
+    <w:link w:val="Alatunniste"/>
     <w:uiPriority w:val="99"/>
     <w:rsid w:val="007A56EB"/>
     <w:rPr>
       <w:sz w:val="24"/>
     </w:rPr>
   </w:style>
-  <w:style w:type="paragraph" w:styleId="ListParagraph">
+  <w:style w:type="paragraph" w:styleId="Luettelokappale">
     <w:name w:val="List Paragraph"/>
-    <w:basedOn w:val="Normal"/>
+    <w:basedOn w:val="Normaali"/>
     <w:uiPriority w:val="34"/>
     <w:qFormat/>
     <w:rsid w:val="005076AC"/>
@@ -4814,9 +4872,9 @@
       <w:contextualSpacing/>
     </w:pPr>
   </w:style>
-  <w:style w:type="table" w:styleId="TableGrid">
+  <w:style w:type="table" w:styleId="TaulukkoRuudukko">
     <w:name w:val="Table Grid"/>
-    <w:basedOn w:val="TableNormal"/>
+    <w:basedOn w:val="Normaalitaulukko"/>
     <w:uiPriority w:val="39"/>
     <w:rsid w:val="00473DAA"/>
     <w:pPr>
@@ -4833,9 +4891,9 @@
       </w:tblBorders>
     </w:tblPr>
   </w:style>
-  <w:style w:type="character" w:styleId="Hyperlink">
+  <w:style w:type="character" w:styleId="Hyperlinkki">
     <w:name w:val="Hyperlink"/>
-    <w:basedOn w:val="DefaultParagraphFont"/>
+    <w:basedOn w:val="Kappaleenoletusfontti"/>
     <w:uiPriority w:val="99"/>
     <w:unhideWhenUsed/>
     <w:rsid w:val="00CF3B6D"/>
@@ -5113,7 +5171,7 @@
 </file>
 
 <file path=customXml/itemProps1.xml><?xml version="1.0" encoding="utf-8"?>
-<ds:datastoreItem xmlns:ds="http://schemas.openxmlformats.org/officeDocument/2006/customXml" ds:itemID="{D0CFB286-FDBA-4FAB-856A-CA2159FD5ECF}">
+<ds:datastoreItem xmlns:ds="http://schemas.openxmlformats.org/officeDocument/2006/customXml" ds:itemID="{FA1E2846-4E93-4508-87C5-AAFA97FD7F0E}">
   <ds:schemaRefs>
     <ds:schemaRef ds:uri="http://schemas.openxmlformats.org/officeDocument/2006/bibliography"/>
   </ds:schemaRefs>

</xml_diff>